<commit_message>
Documentos y model.uxf corregido
</commit_message>
<xml_diff>
--- a/reports/D01/Student #1/Analysis_Report_Individual.docx
+++ b/reports/D01/Student #1/Analysis_Report_Individual.docx
@@ -430,6 +430,114 @@
         <w:pStyle w:val="Informacindecontacto"/>
         <w:jc w:val="left"/>
         <w:rPr>
+          <w:lang w:bidi="es-ES"/>
+        </w:rPr>
+      </w:pPr>
+    </w:p>
+    <w:p>
+      <w:pPr>
+        <w:pStyle w:val="Informacindecontacto"/>
+        <w:jc w:val="left"/>
+        <w:rPr>
+          <w:lang w:bidi="es-ES"/>
+        </w:rPr>
+      </w:pPr>
+    </w:p>
+    <w:p>
+      <w:pPr>
+        <w:pStyle w:val="Informacindecontacto"/>
+        <w:jc w:val="left"/>
+        <w:rPr>
+          <w:lang w:bidi="es-ES"/>
+        </w:rPr>
+      </w:pPr>
+    </w:p>
+    <w:p>
+      <w:pPr>
+        <w:pStyle w:val="Informacindecontacto"/>
+        <w:jc w:val="left"/>
+        <w:rPr>
+          <w:lang w:bidi="es-ES"/>
+        </w:rPr>
+      </w:pPr>
+    </w:p>
+    <w:p>
+      <w:pPr>
+        <w:pStyle w:val="Informacindecontacto"/>
+        <w:jc w:val="left"/>
+        <w:rPr>
+          <w:lang w:bidi="es-ES"/>
+        </w:rPr>
+      </w:pPr>
+    </w:p>
+    <w:p>
+      <w:pPr>
+        <w:pStyle w:val="Informacindecontacto"/>
+        <w:jc w:val="left"/>
+        <w:rPr>
+          <w:lang w:bidi="es-ES"/>
+        </w:rPr>
+      </w:pPr>
+    </w:p>
+    <w:p>
+      <w:pPr>
+        <w:pStyle w:val="Informacindecontacto"/>
+        <w:jc w:val="left"/>
+        <w:rPr>
+          <w:lang w:bidi="es-ES"/>
+        </w:rPr>
+      </w:pPr>
+    </w:p>
+    <w:p>
+      <w:pPr>
+        <w:pStyle w:val="Informacindecontacto"/>
+        <w:jc w:val="left"/>
+        <w:rPr>
+          <w:lang w:bidi="es-ES"/>
+        </w:rPr>
+      </w:pPr>
+    </w:p>
+    <w:p>
+      <w:pPr>
+        <w:pStyle w:val="Informacindecontacto"/>
+        <w:jc w:val="left"/>
+        <w:rPr>
+          <w:lang w:bidi="es-ES"/>
+        </w:rPr>
+      </w:pPr>
+    </w:p>
+    <w:p>
+      <w:pPr>
+        <w:pStyle w:val="Informacindecontacto"/>
+        <w:jc w:val="left"/>
+        <w:rPr>
+          <w:lang w:bidi="es-ES"/>
+        </w:rPr>
+      </w:pPr>
+    </w:p>
+    <w:p>
+      <w:pPr>
+        <w:pStyle w:val="Informacindecontacto"/>
+        <w:jc w:val="left"/>
+        <w:rPr>
+          <w:lang w:bidi="es-ES"/>
+        </w:rPr>
+      </w:pPr>
+    </w:p>
+    <w:p>
+      <w:pPr>
+        <w:pStyle w:val="Informacindecontacto"/>
+        <w:jc w:val="left"/>
+        <w:rPr>
+          <w:lang w:bidi="es-ES"/>
+        </w:rPr>
+      </w:pPr>
+    </w:p>
+    <w:p>
+      <w:pPr>
+        <w:pStyle w:val="Informacindecontacto"/>
+        <w:jc w:val="left"/>
+        <w:rPr>
           <w:rStyle w:val="normaltextrun"/>
           <w:rFonts w:ascii="Constantia" w:eastAsiaTheme="majorEastAsia" w:hAnsi="Constantia" w:cs="Segoe UI"/>
           <w:b/>
@@ -453,9 +561,8 @@
           <w:bCs/>
           <w:color w:val="000000" w:themeColor="text2"/>
         </w:rPr>
-        <w:t>epositorio de </w:t>
-      </w:r>
-      <w:proofErr w:type="spellStart"/>
+        <w:t>epositorio de Github:</w:t>
+      </w:r>
       <w:r>
         <w:rPr>
           <w:rStyle w:val="normaltextrun"/>
@@ -464,10 +571,72 @@
           <w:bCs/>
           <w:color w:val="000000" w:themeColor="text2"/>
         </w:rPr>
-        <w:t>Github</w:t>
-      </w:r>
-      <w:proofErr w:type="spellEnd"/>
-      <w:r>
+        <w:t xml:space="preserve">  </w:t>
+      </w:r>
+      <w:bookmarkStart w:id="0" w:name="_Hlk139899424"/>
+      <w:r>
+        <w:rPr>
+          <w:rFonts w:ascii="Constantia" w:eastAsiaTheme="majorEastAsia" w:hAnsi="Constantia" w:cs="Segoe UI"/>
+          <w:b/>
+          <w:bCs/>
+        </w:rPr>
+        <w:fldChar w:fldCharType="begin"/>
+      </w:r>
+      <w:r>
+        <w:rPr>
+          <w:rFonts w:ascii="Constantia" w:eastAsiaTheme="majorEastAsia" w:hAnsi="Constantia" w:cs="Segoe UI"/>
+          <w:b/>
+          <w:bCs/>
+        </w:rPr>
+        <w:instrText>HYPERLINK "https://github.com/Acme-L3/Acme-L3-D04"</w:instrText>
+      </w:r>
+      <w:r>
+        <w:rPr>
+          <w:rFonts w:ascii="Constantia" w:eastAsiaTheme="majorEastAsia" w:hAnsi="Constantia" w:cs="Segoe UI"/>
+          <w:b/>
+          <w:bCs/>
+        </w:rPr>
+      </w:r>
+      <w:r>
+        <w:rPr>
+          <w:rFonts w:ascii="Constantia" w:eastAsiaTheme="majorEastAsia" w:hAnsi="Constantia" w:cs="Segoe UI"/>
+          <w:b/>
+          <w:bCs/>
+        </w:rPr>
+        <w:fldChar w:fldCharType="separate"/>
+      </w:r>
+      <w:r>
+        <w:rPr>
+          <w:rStyle w:val="Hipervnculo"/>
+          <w:rFonts w:ascii="Constantia" w:eastAsiaTheme="majorEastAsia" w:hAnsi="Constantia" w:cs="Segoe UI"/>
+          <w:b/>
+          <w:bCs/>
+        </w:rPr>
+        <w:t>https://github.com/Acme-L3/Acme-L3-D0</w:t>
+      </w:r>
+      <w:r>
+        <w:rPr>
+          <w:rStyle w:val="Hipervnculo"/>
+          <w:rFonts w:ascii="Constantia" w:eastAsiaTheme="majorEastAsia" w:hAnsi="Constantia" w:cs="Segoe UI"/>
+          <w:b/>
+          <w:bCs/>
+        </w:rPr>
+        <w:t>4</w:t>
+      </w:r>
+      <w:bookmarkEnd w:id="0"/>
+      <w:r>
+        <w:rPr>
+          <w:rFonts w:ascii="Constantia" w:eastAsiaTheme="majorEastAsia" w:hAnsi="Constantia" w:cs="Segoe UI"/>
+          <w:b/>
+          <w:bCs/>
+        </w:rPr>
+        <w:fldChar w:fldCharType="end"/>
+      </w:r>
+    </w:p>
+    <w:p>
+      <w:pPr>
+        <w:pStyle w:val="Informacindecontacto"/>
+        <w:jc w:val="left"/>
         <w:rPr>
           <w:rStyle w:val="normaltextrun"/>
           <w:rFonts w:ascii="Constantia" w:eastAsiaTheme="majorEastAsia" w:hAnsi="Constantia" w:cs="Segoe UI"/>
@@ -475,9 +644,12 @@
           <w:bCs/>
           <w:color w:val="000000" w:themeColor="text2"/>
         </w:rPr>
-        <w:t>:</w:t>
-      </w:r>
-      <w:r>
+      </w:pPr>
+    </w:p>
+    <w:p>
+      <w:pPr>
+        <w:pStyle w:val="Informacindecontacto"/>
+        <w:jc w:val="left"/>
         <w:rPr>
           <w:rStyle w:val="normaltextrun"/>
           <w:rFonts w:ascii="Constantia" w:eastAsiaTheme="majorEastAsia" w:hAnsi="Constantia" w:cs="Segoe UI"/>
@@ -485,19 +657,7 @@
           <w:bCs/>
           <w:color w:val="000000" w:themeColor="text2"/>
         </w:rPr>
-        <w:t xml:space="preserve">  </w:t>
-      </w:r>
-      <w:hyperlink r:id="rId10" w:history="1">
-        <w:r>
-          <w:rPr>
-            <w:rStyle w:val="Hipervnculo"/>
-            <w:rFonts w:ascii="Constantia" w:eastAsiaTheme="majorEastAsia" w:hAnsi="Constantia" w:cs="Segoe UI"/>
-            <w:b/>
-            <w:bCs/>
-          </w:rPr>
-          <w:t>https://github.com/Acme-L3/Acme-L3-D01</w:t>
-        </w:r>
-      </w:hyperlink>
+      </w:pPr>
     </w:p>
     <w:p>
       <w:pPr>
@@ -522,149 +682,7 @@
           <w:b/>
           <w:bCs/>
           <w:color w:val="000000" w:themeColor="text2"/>
-        </w:rPr>
-      </w:pPr>
-    </w:p>
-    <w:p>
-      <w:pPr>
-        <w:pStyle w:val="Informacindecontacto"/>
-        <w:jc w:val="left"/>
-        <w:rPr>
-          <w:rStyle w:val="normaltextrun"/>
-          <w:rFonts w:ascii="Constantia" w:eastAsiaTheme="majorEastAsia" w:hAnsi="Constantia" w:cs="Segoe UI"/>
-          <w:b/>
-          <w:bCs/>
-          <w:color w:val="000000" w:themeColor="text2"/>
-        </w:rPr>
-      </w:pPr>
-    </w:p>
-    <w:p>
-      <w:pPr>
-        <w:pStyle w:val="Informacindecontacto"/>
-        <w:jc w:val="left"/>
-        <w:rPr>
-          <w:rStyle w:val="normaltextrun"/>
-          <w:rFonts w:ascii="Constantia" w:eastAsiaTheme="majorEastAsia" w:hAnsi="Constantia" w:cs="Segoe UI"/>
-          <w:b/>
-          <w:bCs/>
-          <w:color w:val="000000" w:themeColor="text2"/>
-        </w:rPr>
-      </w:pPr>
-    </w:p>
-    <w:p>
-      <w:pPr>
-        <w:pStyle w:val="Informacindecontacto"/>
-        <w:jc w:val="left"/>
-        <w:rPr>
-          <w:rStyle w:val="normaltextrun"/>
-          <w:rFonts w:ascii="Constantia" w:eastAsiaTheme="majorEastAsia" w:hAnsi="Constantia" w:cs="Segoe UI"/>
-          <w:b/>
-          <w:bCs/>
-          <w:color w:val="000000" w:themeColor="text2"/>
-        </w:rPr>
-      </w:pPr>
-    </w:p>
-    <w:p>
-      <w:pPr>
-        <w:pStyle w:val="Informacindecontacto"/>
-        <w:jc w:val="left"/>
-        <w:rPr>
-          <w:rStyle w:val="normaltextrun"/>
-          <w:rFonts w:ascii="Constantia" w:eastAsiaTheme="majorEastAsia" w:hAnsi="Constantia" w:cs="Segoe UI"/>
-          <w:b/>
-          <w:bCs/>
-          <w:color w:val="000000" w:themeColor="text2"/>
-        </w:rPr>
-      </w:pPr>
-    </w:p>
-    <w:p>
-      <w:pPr>
-        <w:pStyle w:val="Informacindecontacto"/>
-        <w:jc w:val="left"/>
-        <w:rPr>
-          <w:rStyle w:val="normaltextrun"/>
-          <w:rFonts w:ascii="Constantia" w:eastAsiaTheme="majorEastAsia" w:hAnsi="Constantia" w:cs="Segoe UI"/>
-          <w:b/>
-          <w:bCs/>
-          <w:color w:val="000000" w:themeColor="text2"/>
-        </w:rPr>
-      </w:pPr>
-    </w:p>
-    <w:p>
-      <w:pPr>
-        <w:pStyle w:val="Informacindecontacto"/>
-        <w:jc w:val="left"/>
-        <w:rPr>
-          <w:rStyle w:val="normaltextrun"/>
-          <w:rFonts w:ascii="Constantia" w:eastAsiaTheme="majorEastAsia" w:hAnsi="Constantia" w:cs="Segoe UI"/>
-          <w:b/>
-          <w:bCs/>
-          <w:color w:val="000000" w:themeColor="text2"/>
-        </w:rPr>
-      </w:pPr>
-    </w:p>
-    <w:p>
-      <w:pPr>
-        <w:pStyle w:val="Informacindecontacto"/>
-        <w:jc w:val="left"/>
-        <w:rPr>
-          <w:rStyle w:val="normaltextrun"/>
-          <w:rFonts w:ascii="Constantia" w:eastAsiaTheme="majorEastAsia" w:hAnsi="Constantia" w:cs="Segoe UI"/>
-          <w:b/>
-          <w:bCs/>
-          <w:color w:val="000000" w:themeColor="text2"/>
-        </w:rPr>
-      </w:pPr>
-    </w:p>
-    <w:p>
-      <w:pPr>
-        <w:pStyle w:val="Informacindecontacto"/>
-        <w:jc w:val="left"/>
-        <w:rPr>
-          <w:rStyle w:val="normaltextrun"/>
-          <w:rFonts w:ascii="Constantia" w:eastAsiaTheme="majorEastAsia" w:hAnsi="Constantia" w:cs="Segoe UI"/>
-          <w:b/>
-          <w:bCs/>
-          <w:color w:val="000000" w:themeColor="text2"/>
-        </w:rPr>
-      </w:pPr>
-    </w:p>
-    <w:p>
-      <w:pPr>
-        <w:pStyle w:val="Informacindecontacto"/>
-        <w:jc w:val="left"/>
-        <w:rPr>
-          <w:rStyle w:val="normaltextrun"/>
-          <w:rFonts w:ascii="Constantia" w:eastAsiaTheme="majorEastAsia" w:hAnsi="Constantia" w:cs="Segoe UI"/>
-          <w:b/>
-          <w:bCs/>
-          <w:color w:val="000000" w:themeColor="text2"/>
-        </w:rPr>
-      </w:pPr>
-    </w:p>
-    <w:p>
-      <w:pPr>
-        <w:pStyle w:val="Informacindecontacto"/>
-        <w:jc w:val="left"/>
-        <w:rPr>
-          <w:rStyle w:val="normaltextrun"/>
-          <w:rFonts w:ascii="Constantia" w:eastAsiaTheme="majorEastAsia" w:hAnsi="Constantia" w:cs="Segoe UI"/>
-          <w:b/>
-          <w:bCs/>
-          <w:color w:val="000000" w:themeColor="text2"/>
-        </w:rPr>
-      </w:pPr>
-    </w:p>
-    <w:p>
-      <w:pPr>
-        <w:pStyle w:val="Informacindecontacto"/>
-        <w:jc w:val="left"/>
-        <w:rPr>
-          <w:rStyle w:val="normaltextrun"/>
-          <w:rFonts w:ascii="Constantia" w:eastAsiaTheme="majorEastAsia" w:hAnsi="Constantia" w:cs="Segoe UI"/>
-          <w:b/>
-          <w:bCs/>
-          <w:color w:val="000000" w:themeColor="text2"/>
+          <w:u w:val="single"/>
         </w:rPr>
       </w:pPr>
     </w:p>
@@ -724,7 +742,9 @@
             </w:tabs>
             <w:rPr>
               <w:noProof/>
+              <w:kern w:val="2"/>
               <w:lang w:eastAsia="es-ES"/>
+              <w14:ligatures w14:val="standardContextual"/>
             </w:rPr>
           </w:pPr>
           <w:r>
@@ -736,13 +756,13 @@
           <w:r>
             <w:fldChar w:fldCharType="separate"/>
           </w:r>
-          <w:hyperlink w:anchor="_Toc127285418" w:history="1">
+          <w:hyperlink w:anchor="_Toc139899392" w:history="1">
             <w:r>
               <w:rPr>
                 <w:rStyle w:val="Hipervnculo"/>
                 <w:noProof/>
               </w:rPr>
-              <w:t>Introducción</w:t>
+              <w:t>Resumen ejecutivo</w:t>
             </w:r>
             <w:r>
               <w:rPr>
@@ -763,7 +783,7 @@
                 <w:noProof/>
                 <w:webHidden/>
               </w:rPr>
-              <w:instrText xml:space="preserve"> PAGEREF _Toc127285418 \h </w:instrText>
+              <w:instrText xml:space="preserve"> PAGEREF _Toc139899392 \h </w:instrText>
             </w:r>
             <w:r>
               <w:rPr>
@@ -783,7 +803,7 @@
                 <w:noProof/>
                 <w:webHidden/>
               </w:rPr>
-              <w:t>2</w:t>
+              <w:t>1</w:t>
             </w:r>
             <w:r>
               <w:rPr>
@@ -802,16 +822,18 @@
             </w:tabs>
             <w:rPr>
               <w:noProof/>
+              <w:kern w:val="2"/>
               <w:lang w:eastAsia="es-ES"/>
+              <w14:ligatures w14:val="standardContextual"/>
             </w:rPr>
           </w:pPr>
-          <w:hyperlink w:anchor="_Toc127285419" w:history="1">
+          <w:hyperlink w:anchor="_Toc139899393" w:history="1">
             <w:r>
               <w:rPr>
                 <w:rStyle w:val="Hipervnculo"/>
                 <w:noProof/>
               </w:rPr>
-              <w:t>Contenido</w:t>
+              <w:t>Introducción</w:t>
             </w:r>
             <w:r>
               <w:rPr>
@@ -832,7 +854,7 @@
                 <w:noProof/>
                 <w:webHidden/>
               </w:rPr>
-              <w:instrText xml:space="preserve"> PAGEREF _Toc127285419 \h </w:instrText>
+              <w:instrText xml:space="preserve"> PAGEREF _Toc139899393 \h </w:instrText>
             </w:r>
             <w:r>
               <w:rPr>
@@ -852,7 +874,7 @@
                 <w:noProof/>
                 <w:webHidden/>
               </w:rPr>
-              <w:t>3</w:t>
+              <w:t>2</w:t>
             </w:r>
             <w:r>
               <w:rPr>
@@ -871,16 +893,18 @@
             </w:tabs>
             <w:rPr>
               <w:noProof/>
+              <w:kern w:val="2"/>
               <w:lang w:eastAsia="es-ES"/>
+              <w14:ligatures w14:val="standardContextual"/>
             </w:rPr>
           </w:pPr>
-          <w:hyperlink w:anchor="_Toc127285420" w:history="1">
+          <w:hyperlink w:anchor="_Toc139899394" w:history="1">
             <w:r>
               <w:rPr>
                 <w:rStyle w:val="Hipervnculo"/>
                 <w:noProof/>
               </w:rPr>
-              <w:t>Conclusión</w:t>
+              <w:t>Contenido</w:t>
             </w:r>
             <w:r>
               <w:rPr>
@@ -901,7 +925,7 @@
                 <w:noProof/>
                 <w:webHidden/>
               </w:rPr>
-              <w:instrText xml:space="preserve"> PAGEREF _Toc127285420 \h </w:instrText>
+              <w:instrText xml:space="preserve"> PAGEREF _Toc139899394 \h </w:instrText>
             </w:r>
             <w:r>
               <w:rPr>
@@ -921,7 +945,7 @@
                 <w:noProof/>
                 <w:webHidden/>
               </w:rPr>
-              <w:t>4</w:t>
+              <w:t>3</w:t>
             </w:r>
             <w:r>
               <w:rPr>
@@ -940,9 +964,139 @@
             </w:tabs>
             <w:rPr>
               <w:noProof/>
+              <w:kern w:val="2"/>
               <w:lang w:eastAsia="es-ES"/>
+              <w14:ligatures w14:val="standardContextual"/>
             </w:rPr>
           </w:pPr>
+          <w:hyperlink w:anchor="_Toc139899395" w:history="1">
+            <w:r>
+              <w:rPr>
+                <w:rStyle w:val="Hipervnculo"/>
+                <w:noProof/>
+              </w:rPr>
+              <w:t>Conclusión</w:t>
+            </w:r>
+            <w:r>
+              <w:rPr>
+                <w:noProof/>
+                <w:webHidden/>
+              </w:rPr>
+              <w:tab/>
+            </w:r>
+            <w:r>
+              <w:rPr>
+                <w:noProof/>
+                <w:webHidden/>
+              </w:rPr>
+              <w:fldChar w:fldCharType="begin"/>
+            </w:r>
+            <w:r>
+              <w:rPr>
+                <w:noProof/>
+                <w:webHidden/>
+              </w:rPr>
+              <w:instrText xml:space="preserve"> PAGEREF _Toc139899395 \h </w:instrText>
+            </w:r>
+            <w:r>
+              <w:rPr>
+                <w:noProof/>
+                <w:webHidden/>
+              </w:rPr>
+            </w:r>
+            <w:r>
+              <w:rPr>
+                <w:noProof/>
+                <w:webHidden/>
+              </w:rPr>
+              <w:fldChar w:fldCharType="separate"/>
+            </w:r>
+            <w:r>
+              <w:rPr>
+                <w:noProof/>
+                <w:webHidden/>
+              </w:rPr>
+              <w:t>4</w:t>
+            </w:r>
+            <w:r>
+              <w:rPr>
+                <w:noProof/>
+                <w:webHidden/>
+              </w:rPr>
+              <w:fldChar w:fldCharType="end"/>
+            </w:r>
+          </w:hyperlink>
+        </w:p>
+        <w:p>
+          <w:pPr>
+            <w:pStyle w:val="TDC1"/>
+            <w:tabs>
+              <w:tab w:val="right" w:leader="dot" w:pos="8664"/>
+            </w:tabs>
+            <w:rPr>
+              <w:noProof/>
+              <w:kern w:val="2"/>
+              <w:lang w:eastAsia="es-ES"/>
+              <w14:ligatures w14:val="standardContextual"/>
+            </w:rPr>
+          </w:pPr>
+          <w:hyperlink w:anchor="_Toc139899396" w:history="1">
+            <w:r>
+              <w:rPr>
+                <w:rStyle w:val="Hipervnculo"/>
+                <w:noProof/>
+              </w:rPr>
+              <w:t>Bibliografía</w:t>
+            </w:r>
+            <w:r>
+              <w:rPr>
+                <w:noProof/>
+                <w:webHidden/>
+              </w:rPr>
+              <w:tab/>
+            </w:r>
+            <w:r>
+              <w:rPr>
+                <w:noProof/>
+                <w:webHidden/>
+              </w:rPr>
+              <w:fldChar w:fldCharType="begin"/>
+            </w:r>
+            <w:r>
+              <w:rPr>
+                <w:noProof/>
+                <w:webHidden/>
+              </w:rPr>
+              <w:instrText xml:space="preserve"> PAGEREF _Toc139899396 \h </w:instrText>
+            </w:r>
+            <w:r>
+              <w:rPr>
+                <w:noProof/>
+                <w:webHidden/>
+              </w:rPr>
+            </w:r>
+            <w:r>
+              <w:rPr>
+                <w:noProof/>
+                <w:webHidden/>
+              </w:rPr>
+              <w:fldChar w:fldCharType="separate"/>
+            </w:r>
+            <w:r>
+              <w:rPr>
+                <w:noProof/>
+                <w:webHidden/>
+              </w:rPr>
+              <w:t>5</w:t>
+            </w:r>
+            <w:r>
+              <w:rPr>
+                <w:noProof/>
+                <w:webHidden/>
+              </w:rPr>
+              <w:fldChar w:fldCharType="end"/>
+            </w:r>
+          </w:hyperlink>
         </w:p>
         <w:p>
           <w:r>
@@ -1045,6 +1199,25 @@
           <w:color w:val="000000" w:themeColor="text2"/>
         </w:rPr>
       </w:pPr>
+      <w:bookmarkStart w:id="1" w:name="_Toc139899392"/>
+      <w:r>
+        <w:rPr>
+          <w:rStyle w:val="Ttulo1Car"/>
+        </w:rPr>
+        <w:t>Resumen ejecutivo</w:t>
+      </w:r>
+      <w:bookmarkEnd w:id="1"/>
+    </w:p>
+    <w:p>
+      <w:pPr>
+        <w:pStyle w:val="Informacindecontacto"/>
+        <w:jc w:val="left"/>
+        <w:rPr>
+          <w:rStyle w:val="normaltextrun"/>
+          <w:rFonts w:ascii="Constantia" w:eastAsiaTheme="majorEastAsia" w:hAnsi="Constantia" w:cs="Segoe UI"/>
+          <w:color w:val="000000" w:themeColor="text2"/>
+        </w:rPr>
+      </w:pPr>
       <w:r>
         <w:rPr>
           <w:rStyle w:val="normaltextrun"/>
@@ -1053,7 +1226,23 @@
           <w:bCs/>
           <w:color w:val="000000" w:themeColor="text2"/>
         </w:rPr>
-        <w:t>Resumen ejecutivo:</w:t>
+        <w:t xml:space="preserve"> </w:t>
+      </w:r>
+      <w:r>
+        <w:rPr>
+          <w:rStyle w:val="normaltextrun"/>
+          <w:rFonts w:ascii="Constantia" w:eastAsiaTheme="majorEastAsia" w:hAnsi="Constantia" w:cs="Segoe UI"/>
+          <w:color w:val="000000" w:themeColor="text2"/>
+        </w:rPr>
+        <w:t>El objetivo del documento es de indicar cualquier análisis que se haya tenido que hacer con respecto a las tareas del entregable en cuestión.</w:t>
+      </w:r>
+      <w:r>
+        <w:rPr>
+          <w:rStyle w:val="normaltextrun"/>
+          <w:rFonts w:ascii="Constantia" w:eastAsiaTheme="majorEastAsia" w:hAnsi="Constantia" w:cs="Segoe UI"/>
+          <w:color w:val="000000" w:themeColor="text2"/>
+        </w:rPr>
+        <w:t xml:space="preserve"> Esto se realiza para evitar posibles confusiones a la hora de corregir el entregable.</w:t>
       </w:r>
     </w:p>
     <w:p>
@@ -1063,8 +1252,6 @@
         <w:rPr>
           <w:rStyle w:val="normaltextrun"/>
           <w:rFonts w:ascii="Constantia" w:eastAsiaTheme="majorEastAsia" w:hAnsi="Constantia" w:cs="Segoe UI"/>
-          <w:b/>
-          <w:bCs/>
           <w:color w:val="000000" w:themeColor="text2"/>
         </w:rPr>
       </w:pPr>
@@ -1076,8 +1263,6 @@
         <w:rPr>
           <w:rStyle w:val="normaltextrun"/>
           <w:rFonts w:ascii="Constantia" w:eastAsiaTheme="majorEastAsia" w:hAnsi="Constantia" w:cs="Segoe UI"/>
-          <w:b/>
-          <w:bCs/>
           <w:color w:val="000000" w:themeColor="text2"/>
         </w:rPr>
       </w:pPr>
@@ -1180,9 +1365,9 @@
         <w:tblLook w:val="04A0" w:firstRow="1" w:lastRow="0" w:firstColumn="1" w:lastColumn="0" w:noHBand="0" w:noVBand="1"/>
       </w:tblPr>
       <w:tblGrid>
-        <w:gridCol w:w="1266"/>
-        <w:gridCol w:w="1236"/>
-        <w:gridCol w:w="6162"/>
+        <w:gridCol w:w="1264"/>
+        <w:gridCol w:w="1275"/>
+        <w:gridCol w:w="6125"/>
       </w:tblGrid>
       <w:tr>
         <w:trPr>
@@ -1334,6 +1519,12 @@
                 <w:lang w:bidi="es-ES"/>
               </w:rPr>
             </w:pPr>
+            <w:r>
+              <w:rPr>
+                <w:lang w:bidi="es-ES"/>
+              </w:rPr>
+              <w:t>2</w:t>
+            </w:r>
           </w:p>
         </w:tc>
         <w:tc>
@@ -1349,6 +1540,12 @@
                 <w:lang w:bidi="es-ES"/>
               </w:rPr>
             </w:pPr>
+            <w:r>
+              <w:rPr>
+                <w:lang w:bidi="es-ES"/>
+              </w:rPr>
+              <w:t>07/07/2023</w:t>
+            </w:r>
           </w:p>
         </w:tc>
         <w:tc>
@@ -1364,6 +1561,12 @@
                 <w:lang w:bidi="es-ES"/>
               </w:rPr>
             </w:pPr>
+            <w:r>
+              <w:rPr>
+                <w:lang w:bidi="es-ES"/>
+              </w:rPr>
+              <w:t>Corrección del documento</w:t>
+            </w:r>
           </w:p>
         </w:tc>
       </w:tr>
@@ -1437,12 +1640,12 @@
       <w:pPr>
         <w:pStyle w:val="Ttulo1"/>
       </w:pPr>
-      <w:bookmarkStart w:id="0" w:name="_Toc127285418"/>
+      <w:bookmarkStart w:id="2" w:name="_Toc139899393"/>
       <w:r>
         <w:lastRenderedPageBreak/>
         <w:t>Introducción</w:t>
       </w:r>
-      <w:bookmarkEnd w:id="0"/>
+      <w:bookmarkEnd w:id="2"/>
     </w:p>
     <w:p/>
     <w:p>
@@ -1450,31 +1653,113 @@
         <w:jc w:val="both"/>
       </w:pPr>
       <w:r>
-        <w:t xml:space="preserve">Los requisitos a veces no contienen todos los detalles o son demasiados abstractos para el desarrollo de un modelo adecuado, por </w:t>
-      </w:r>
-      <w:proofErr w:type="gramStart"/>
-      <w:r>
-        <w:t>ende</w:t>
-      </w:r>
-      <w:proofErr w:type="gramEnd"/>
-      <w:r>
-        <w:t xml:space="preserve"> hay que tomar decisiones.</w:t>
+        <w:t xml:space="preserve">En este documento, se mostrará un informe detallado de todos los requisitos </w:t>
+      </w:r>
+      <w:r>
+        <w:t xml:space="preserve">individuales del Estudiante </w:t>
+      </w:r>
+      <w:proofErr w:type="spellStart"/>
+      <w:r>
+        <w:t>Nº</w:t>
+      </w:r>
+      <w:proofErr w:type="spellEnd"/>
+      <w:r>
+        <w:t xml:space="preserve"> 1</w:t>
+      </w:r>
+      <w:r>
+        <w:t xml:space="preserve"> que han sido sometidos a análisis.</w:t>
+      </w:r>
+    </w:p>
+    <w:p>
+      <w:pPr>
+        <w:jc w:val="both"/>
+      </w:pPr>
+      <w:r>
+        <w:t>Para que un requisito se considere que requiere análisis se deben dar alguno de estos problemas:</w:t>
+      </w:r>
+    </w:p>
+    <w:p>
+      <w:pPr>
+        <w:jc w:val="both"/>
+      </w:pPr>
+    </w:p>
+    <w:p>
+      <w:pPr>
+        <w:pStyle w:val="Prrafodelista"/>
+        <w:numPr>
+          <w:ilvl w:val="0"/>
+          <w:numId w:val="24"/>
+        </w:numPr>
+        <w:jc w:val="both"/>
+      </w:pPr>
+      <w:r>
+        <w:t>Existe algún tipo de ambigüedad en el requisito por lo que se tiene contactar con el cliente para concretar.</w:t>
+      </w:r>
+    </w:p>
+    <w:p>
+      <w:pPr>
+        <w:jc w:val="both"/>
+      </w:pPr>
+    </w:p>
+    <w:p>
+      <w:pPr>
+        <w:pStyle w:val="Prrafodelista"/>
+        <w:numPr>
+          <w:ilvl w:val="0"/>
+          <w:numId w:val="24"/>
+        </w:numPr>
+        <w:jc w:val="both"/>
+      </w:pPr>
+      <w:r>
+        <w:t>El requisito presenta varios modos de abordarlo por lo que se contacta con el cliente para obtener información de cuál es la opción que más le complace.</w:t>
+      </w:r>
+    </w:p>
+    <w:p>
+      <w:pPr>
+        <w:jc w:val="both"/>
+      </w:pPr>
+    </w:p>
+    <w:p>
+      <w:pPr>
+        <w:pStyle w:val="Prrafodelista"/>
+        <w:numPr>
+          <w:ilvl w:val="0"/>
+          <w:numId w:val="24"/>
+        </w:numPr>
+        <w:jc w:val="both"/>
+      </w:pPr>
+      <w:r>
+        <w:t>El requisito no está descrito completamente, por lo que se tienen que realizar las preguntas pertinentes al cliente para completarlo.</w:t>
+      </w:r>
+    </w:p>
+    <w:p>
+      <w:pPr>
+        <w:jc w:val="both"/>
+      </w:pPr>
+    </w:p>
+    <w:p>
+      <w:pPr>
+        <w:pStyle w:val="Prrafodelista"/>
+        <w:jc w:val="both"/>
+      </w:pPr>
+    </w:p>
+    <w:p>
+      <w:pPr>
+        <w:pStyle w:val="Prrafodelista"/>
+        <w:numPr>
+          <w:ilvl w:val="0"/>
+          <w:numId w:val="24"/>
+        </w:numPr>
+        <w:jc w:val="both"/>
+      </w:pPr>
+      <w:r>
+        <w:t>El requisito presenta algún tipo de error, por lo que se tiene que consultar al cliente si realmente el requisito lo contiene o no.</w:t>
       </w:r>
     </w:p>
     <w:p>
       <w:pPr>
         <w:spacing w:before="240"/>
-        <w:jc w:val="both"/>
-      </w:pPr>
-      <w:r>
-        <w:t xml:space="preserve">En el siguiente documento se </w:t>
-      </w:r>
-      <w:r>
-        <w:t xml:space="preserve">expondrán </w:t>
-      </w:r>
-      <w:r>
-        <w:t>todos los requisitos que han necesitado una decisión de desarrollo, anotando posibles soluciones y comentando por qué se escoge la opción a desarrollar.</w:t>
-      </w:r>
+      </w:pPr>
     </w:p>
     <w:p>
       <w:pPr>
@@ -1533,66 +1818,14 @@
     </w:p>
     <w:p>
       <w:pPr>
-        <w:spacing w:before="240"/>
-      </w:pPr>
-    </w:p>
-    <w:p>
-      <w:pPr>
-        <w:spacing w:before="240"/>
-      </w:pPr>
-    </w:p>
-    <w:p>
-      <w:pPr>
-        <w:spacing w:before="240"/>
-      </w:pPr>
-    </w:p>
-    <w:p>
-      <w:pPr>
-        <w:spacing w:before="240"/>
-      </w:pPr>
-    </w:p>
-    <w:p>
-      <w:pPr>
-        <w:spacing w:before="240"/>
-      </w:pPr>
-    </w:p>
-    <w:p>
-      <w:pPr>
-        <w:spacing w:before="240"/>
-      </w:pPr>
-    </w:p>
-    <w:p>
-      <w:pPr>
-        <w:spacing w:before="240"/>
-      </w:pPr>
-    </w:p>
-    <w:p>
-      <w:pPr>
-        <w:spacing w:before="240"/>
-      </w:pPr>
-    </w:p>
-    <w:p>
-      <w:pPr>
-        <w:spacing w:before="240"/>
-      </w:pPr>
-    </w:p>
-    <w:p>
-      <w:pPr>
-        <w:spacing w:before="240"/>
-      </w:pPr>
-    </w:p>
-    <w:p>
-      <w:pPr>
-        <w:spacing w:before="240"/>
-      </w:pPr>
-    </w:p>
-    <w:p>
-      <w:pPr>
         <w:pStyle w:val="Ttulo1"/>
       </w:pPr>
-      <w:r>
+      <w:bookmarkStart w:id="3" w:name="_Toc139899394"/>
+      <w:r>
+        <w:lastRenderedPageBreak/>
         <w:t>Contenido</w:t>
       </w:r>
+      <w:bookmarkEnd w:id="3"/>
     </w:p>
     <w:p/>
     <w:p>
@@ -1620,29 +1853,52 @@
       <w:pPr>
         <w:pStyle w:val="Ttulo1"/>
       </w:pPr>
-      <w:bookmarkStart w:id="1" w:name="_Toc127285420"/>
+      <w:bookmarkStart w:id="4" w:name="_Toc139899395"/>
       <w:r>
         <w:lastRenderedPageBreak/>
         <w:t>Conclusión</w:t>
       </w:r>
-      <w:bookmarkEnd w:id="1"/>
+      <w:bookmarkEnd w:id="4"/>
     </w:p>
     <w:p/>
     <w:p>
-      <w:pPr>
-        <w:spacing w:before="240"/>
-        <w:jc w:val="both"/>
-      </w:pPr>
-      <w:r>
-        <w:t>Como conclusión, en este documento se han expuesto</w:t>
-      </w:r>
-      <w:r>
-        <w:t xml:space="preserve"> todos los requisitos que han necesitado una decisión de desarrollo, anotando posibles soluciones y comentando por qué se escoge la opción a desarrollar.</w:t>
-      </w:r>
-    </w:p>
-    <w:p>
-      <w:r>
-        <w:t>Este documento se hace para hacer llegar a los clientes de las decisiones tomadas durante el desarrollo, sean conscientes del por qué de esas decisiones y se pueda dar opiniones sobre el tema al equipo.</w:t>
+      <w:r>
+        <w:t>Este entregable, al ser el primero, no tiene mucho análisis debido a que las tareas son pequeños ejercicios para familiarizarte con la estructura del proyecto y como se va a trabajar en los próximos entregables.</w:t>
+      </w:r>
+    </w:p>
+    <w:p>
+      <w:r>
+        <w:br w:type="page"/>
+      </w:r>
+    </w:p>
+    <w:p>
+      <w:pPr>
+        <w:pStyle w:val="Ttulo1"/>
+      </w:pPr>
+      <w:bookmarkStart w:id="5" w:name="_Toc139899396"/>
+      <w:r>
+        <w:lastRenderedPageBreak/>
+        <w:t>Bibliografía</w:t>
+      </w:r>
+      <w:bookmarkEnd w:id="5"/>
+    </w:p>
+    <w:p/>
+    <w:p>
+      <w:proofErr w:type="spellStart"/>
+      <w:r>
+        <w:t>Intentionally</w:t>
+      </w:r>
+      <w:proofErr w:type="spellEnd"/>
+      <w:r>
+        <w:t xml:space="preserve"> </w:t>
+      </w:r>
+      <w:proofErr w:type="spellStart"/>
+      <w:r>
+        <w:t>blank</w:t>
+      </w:r>
+      <w:proofErr w:type="spellEnd"/>
+      <w:r>
+        <w:t>.</w:t>
       </w:r>
     </w:p>
     <w:p>
@@ -1672,10 +1928,10 @@
       </w:pPr>
     </w:p>
     <w:sectPr>
-      <w:headerReference w:type="default" r:id="rId11"/>
-      <w:footerReference w:type="default" r:id="rId12"/>
-      <w:headerReference w:type="first" r:id="rId13"/>
-      <w:footerReference w:type="first" r:id="rId14"/>
+      <w:headerReference w:type="default" r:id="rId10"/>
+      <w:footerReference w:type="default" r:id="rId11"/>
+      <w:headerReference w:type="first" r:id="rId12"/>
+      <w:footerReference w:type="first" r:id="rId13"/>
       <w:pgSz w:w="11906" w:h="16838" w:code="9"/>
       <w:pgMar w:top="1440" w:right="1616" w:bottom="1440" w:left="1616" w:header="720" w:footer="720" w:gutter="0"/>
       <w:pgNumType w:start="0"/>
@@ -2565,6 +2821,118 @@
     </w:lvl>
   </w:abstractNum>
   <w:abstractNum w:abstractNumId="14" w15:restartNumberingAfterBreak="0">
+    <w:nsid w:val="346E2EF8"/>
+    <w:multiLevelType w:val="hybridMultilevel"/>
+    <w:tmpl w:val="72B62ED4"/>
+    <w:lvl w:ilvl="0" w:tplc="BFCEEB4C">
+      <w:numFmt w:val="bullet"/>
+      <w:lvlText w:val="-"/>
+      <w:lvlJc w:val="left"/>
+      <w:pPr>
+        <w:ind w:left="1080" w:hanging="360"/>
+      </w:pPr>
+      <w:rPr>
+        <w:rFonts w:ascii="Constantia" w:eastAsiaTheme="minorEastAsia" w:hAnsi="Constantia" w:cstheme="minorBidi" w:hint="default"/>
+      </w:rPr>
+    </w:lvl>
+    <w:lvl w:ilvl="1" w:tplc="0C0A0003" w:tentative="1">
+      <w:start w:val="1"/>
+      <w:numFmt w:val="bullet"/>
+      <w:lvlText w:val="o"/>
+      <w:lvlJc w:val="left"/>
+      <w:pPr>
+        <w:ind w:left="1800" w:hanging="360"/>
+      </w:pPr>
+      <w:rPr>
+        <w:rFonts w:ascii="Courier New" w:hAnsi="Courier New" w:cs="Courier New" w:hint="default"/>
+      </w:rPr>
+    </w:lvl>
+    <w:lvl w:ilvl="2" w:tplc="0C0A0005" w:tentative="1">
+      <w:start w:val="1"/>
+      <w:numFmt w:val="bullet"/>
+      <w:lvlText w:val=""/>
+      <w:lvlJc w:val="left"/>
+      <w:pPr>
+        <w:ind w:left="2520" w:hanging="360"/>
+      </w:pPr>
+      <w:rPr>
+        <w:rFonts w:ascii="Wingdings" w:hAnsi="Wingdings" w:hint="default"/>
+      </w:rPr>
+    </w:lvl>
+    <w:lvl w:ilvl="3" w:tplc="0C0A0001" w:tentative="1">
+      <w:start w:val="1"/>
+      <w:numFmt w:val="bullet"/>
+      <w:lvlText w:val=""/>
+      <w:lvlJc w:val="left"/>
+      <w:pPr>
+        <w:ind w:left="3240" w:hanging="360"/>
+      </w:pPr>
+      <w:rPr>
+        <w:rFonts w:ascii="Symbol" w:hAnsi="Symbol" w:hint="default"/>
+      </w:rPr>
+    </w:lvl>
+    <w:lvl w:ilvl="4" w:tplc="0C0A0003" w:tentative="1">
+      <w:start w:val="1"/>
+      <w:numFmt w:val="bullet"/>
+      <w:lvlText w:val="o"/>
+      <w:lvlJc w:val="left"/>
+      <w:pPr>
+        <w:ind w:left="3960" w:hanging="360"/>
+      </w:pPr>
+      <w:rPr>
+        <w:rFonts w:ascii="Courier New" w:hAnsi="Courier New" w:cs="Courier New" w:hint="default"/>
+      </w:rPr>
+    </w:lvl>
+    <w:lvl w:ilvl="5" w:tplc="0C0A0005" w:tentative="1">
+      <w:start w:val="1"/>
+      <w:numFmt w:val="bullet"/>
+      <w:lvlText w:val=""/>
+      <w:lvlJc w:val="left"/>
+      <w:pPr>
+        <w:ind w:left="4680" w:hanging="360"/>
+      </w:pPr>
+      <w:rPr>
+        <w:rFonts w:ascii="Wingdings" w:hAnsi="Wingdings" w:hint="default"/>
+      </w:rPr>
+    </w:lvl>
+    <w:lvl w:ilvl="6" w:tplc="0C0A0001" w:tentative="1">
+      <w:start w:val="1"/>
+      <w:numFmt w:val="bullet"/>
+      <w:lvlText w:val=""/>
+      <w:lvlJc w:val="left"/>
+      <w:pPr>
+        <w:ind w:left="5400" w:hanging="360"/>
+      </w:pPr>
+      <w:rPr>
+        <w:rFonts w:ascii="Symbol" w:hAnsi="Symbol" w:hint="default"/>
+      </w:rPr>
+    </w:lvl>
+    <w:lvl w:ilvl="7" w:tplc="0C0A0003" w:tentative="1">
+      <w:start w:val="1"/>
+      <w:numFmt w:val="bullet"/>
+      <w:lvlText w:val="o"/>
+      <w:lvlJc w:val="left"/>
+      <w:pPr>
+        <w:ind w:left="6120" w:hanging="360"/>
+      </w:pPr>
+      <w:rPr>
+        <w:rFonts w:ascii="Courier New" w:hAnsi="Courier New" w:cs="Courier New" w:hint="default"/>
+      </w:rPr>
+    </w:lvl>
+    <w:lvl w:ilvl="8" w:tplc="0C0A0005" w:tentative="1">
+      <w:start w:val="1"/>
+      <w:numFmt w:val="bullet"/>
+      <w:lvlText w:val=""/>
+      <w:lvlJc w:val="left"/>
+      <w:pPr>
+        <w:ind w:left="6840" w:hanging="360"/>
+      </w:pPr>
+      <w:rPr>
+        <w:rFonts w:ascii="Wingdings" w:hAnsi="Wingdings" w:hint="default"/>
+      </w:rPr>
+    </w:lvl>
+  </w:abstractNum>
+  <w:abstractNum w:abstractNumId="15" w15:restartNumberingAfterBreak="0">
     <w:nsid w:val="61401E00"/>
     <w:multiLevelType w:val="hybridMultilevel"/>
     <w:tmpl w:val="FFFFFFFF"/>
@@ -2677,7 +3045,7 @@
       </w:rPr>
     </w:lvl>
   </w:abstractNum>
-  <w:abstractNum w:abstractNumId="15" w15:restartNumberingAfterBreak="0">
+  <w:abstractNum w:abstractNumId="16" w15:restartNumberingAfterBreak="0">
     <w:nsid w:val="62384E22"/>
     <w:multiLevelType w:val="hybridMultilevel"/>
     <w:tmpl w:val="FFFFFFFF"/>
@@ -2763,7 +3131,7 @@
       </w:pPr>
     </w:lvl>
   </w:abstractNum>
-  <w:abstractNum w:abstractNumId="16" w15:restartNumberingAfterBreak="0">
+  <w:abstractNum w:abstractNumId="17" w15:restartNumberingAfterBreak="0">
     <w:nsid w:val="65762E8B"/>
     <w:multiLevelType w:val="hybridMultilevel"/>
     <w:tmpl w:val="9DE021E6"/>
@@ -2875,7 +3243,7 @@
       </w:rPr>
     </w:lvl>
   </w:abstractNum>
-  <w:abstractNum w:abstractNumId="17" w15:restartNumberingAfterBreak="0">
+  <w:abstractNum w:abstractNumId="18" w15:restartNumberingAfterBreak="0">
     <w:nsid w:val="65BC2713"/>
     <w:multiLevelType w:val="multilevel"/>
     <w:tmpl w:val="04090023"/>
@@ -2962,7 +3330,7 @@
       </w:pPr>
     </w:lvl>
   </w:abstractNum>
-  <w:abstractNum w:abstractNumId="18" w15:restartNumberingAfterBreak="0">
+  <w:abstractNum w:abstractNumId="19" w15:restartNumberingAfterBreak="0">
     <w:nsid w:val="6BE0360C"/>
     <w:multiLevelType w:val="multilevel"/>
     <w:tmpl w:val="2E969558"/>
@@ -3080,10 +3448,10 @@
     <w:abstractNumId w:val="12"/>
   </w:num>
   <w:num w:numId="11" w16cid:durableId="1732969901">
-    <w:abstractNumId w:val="18"/>
+    <w:abstractNumId w:val="19"/>
   </w:num>
   <w:num w:numId="12" w16cid:durableId="1383482286">
-    <w:abstractNumId w:val="17"/>
+    <w:abstractNumId w:val="18"/>
   </w:num>
   <w:num w:numId="13" w16cid:durableId="199323016">
     <w:abstractNumId w:val="7"/>
@@ -3110,13 +3478,16 @@
     <w:abstractNumId w:val="0"/>
   </w:num>
   <w:num w:numId="21" w16cid:durableId="494347920">
-    <w:abstractNumId w:val="14"/>
+    <w:abstractNumId w:val="15"/>
   </w:num>
   <w:num w:numId="22" w16cid:durableId="300119463">
-    <w:abstractNumId w:val="15"/>
+    <w:abstractNumId w:val="16"/>
   </w:num>
   <w:num w:numId="23" w16cid:durableId="1465851122">
-    <w:abstractNumId w:val="16"/>
+    <w:abstractNumId w:val="17"/>
+  </w:num>
+  <w:num w:numId="24" w16cid:durableId="457913740">
+    <w:abstractNumId w:val="14"/>
   </w:num>
 </w:numbering>
 </file>

</xml_diff>